<commit_message>
final report modifications and export to pdf
</commit_message>
<xml_diff>
--- a/reports/Concrete_Project_Report.docx
+++ b/reports/Concrete_Project_Report.docx
@@ -7,13 +7,33 @@
         <w:pStyle w:val="Title"/>
         <w:rPr>
           <w:color w:val="215E99" w:themeColor="text2" w:themeTint="BF"/>
+          <w:sz w:val="52"/>
+          <w:szCs w:val="52"/>
         </w:rPr>
       </w:pPr>
       <w:r>
         <w:rPr>
           <w:color w:val="215E99" w:themeColor="text2" w:themeTint="BF"/>
+          <w:sz w:val="52"/>
+          <w:szCs w:val="52"/>
         </w:rPr>
-        <w:t>Concrete Strength Prediction</w:t>
+        <w:t xml:space="preserve">Concrete </w:t>
+      </w:r>
+      <w:r>
+        <w:rPr>
+          <w:color w:val="215E99" w:themeColor="text2" w:themeTint="BF"/>
+          <w:sz w:val="52"/>
+          <w:szCs w:val="52"/>
+        </w:rPr>
+        <w:t xml:space="preserve">Compressive </w:t>
+      </w:r>
+      <w:r>
+        <w:rPr>
+          <w:color w:val="215E99" w:themeColor="text2" w:themeTint="BF"/>
+          <w:sz w:val="52"/>
+          <w:szCs w:val="52"/>
+        </w:rPr>
+        <w:t>Strength Prediction</w:t>
       </w:r>
     </w:p>
     <w:p>
@@ -37,7 +57,7 @@
         <w:t>/2</w:t>
       </w:r>
       <w:r>
-        <w:t>3</w:t>
+        <w:t>7</w:t>
       </w:r>
       <w:r>
         <w:t>/2025</w:t>
@@ -1005,7 +1025,7 @@
         <w:t>w</w:t>
       </w:r>
       <w:r>
-        <w:t xml:space="preserve">ater showed a negative relationship. The correlation heatmap (Figure 1) also revealed that some material components exhibited moderate multicollinearity, which reinforced the motivation for using flexible or regularized models. </w:t>
+        <w:t xml:space="preserve">ater showed a negative relationship. The correlation heatmap (Figure 1) also revealed that some material components exhibited moderate multicollinearity, which reinforced the motivation for using flexible models. </w:t>
       </w:r>
       <w:r>
         <w:t xml:space="preserve">The variable </w:t>

</xml_diff>